<commit_message>
finished R portion, started Python
</commit_message>
<xml_diff>
--- a/assignment-submissions/week3-4/chapter_4_lab.docx
+++ b/assignment-submissions/week3-4/chapter_4_lab.docx
@@ -3694,6 +3694,1694 @@
           <w:rStyle w:val="VerbatimChar"/>
         </w:rPr>
         <w:t xml:space="preserve">## [1] 0.02156415</w:t>
+      </w:r>
+    </w:p>
+    <w:p>
+      <w:pPr>
+        <w:pStyle w:val="SourceCode"/>
+      </w:pPr>
+      <w:r>
+        <w:rPr>
+          <w:rStyle w:val="CommentTok"/>
+        </w:rPr>
+        <w:t xml:space="preserve">#LDA</w:t>
+      </w:r>
+      <w:r>
+        <w:br w:type="textWrapping"/>
+      </w:r>
+      <w:r>
+        <w:rPr>
+          <w:rStyle w:val="KeywordTok"/>
+        </w:rPr>
+        <w:t xml:space="preserve">library</w:t>
+      </w:r>
+      <w:r>
+        <w:rPr>
+          <w:rStyle w:val="NormalTok"/>
+        </w:rPr>
+        <w:t xml:space="preserve">(MASS)</w:t>
+      </w:r>
+      <w:r>
+        <w:br w:type="textWrapping"/>
+      </w:r>
+      <w:r>
+        <w:rPr>
+          <w:rStyle w:val="NormalTok"/>
+        </w:rPr>
+        <w:t xml:space="preserve">lda.fit=</w:t>
+      </w:r>
+      <w:r>
+        <w:rPr>
+          <w:rStyle w:val="KeywordTok"/>
+        </w:rPr>
+        <w:t xml:space="preserve">lda</w:t>
+      </w:r>
+      <w:r>
+        <w:rPr>
+          <w:rStyle w:val="NormalTok"/>
+        </w:rPr>
+        <w:t xml:space="preserve">(target_class∼Mean.of.the.integrated.profile</w:t>
+      </w:r>
+      <w:r>
+        <w:rPr>
+          <w:rStyle w:val="OperatorTok"/>
+        </w:rPr>
+        <w:t xml:space="preserve">+</w:t>
+      </w:r>
+      <w:r>
+        <w:rPr>
+          <w:rStyle w:val="NormalTok"/>
+        </w:rPr>
+        <w:t xml:space="preserve">Standard.deviation.of.the.integrated.profile</w:t>
+      </w:r>
+      <w:r>
+        <w:rPr>
+          <w:rStyle w:val="OperatorTok"/>
+        </w:rPr>
+        <w:t xml:space="preserve">+</w:t>
+      </w:r>
+      <w:r>
+        <w:br w:type="textWrapping"/>
+      </w:r>
+      <w:r>
+        <w:rPr>
+          <w:rStyle w:val="StringTok"/>
+        </w:rPr>
+        <w:t xml:space="preserve">               </w:t>
+      </w:r>
+      <w:r>
+        <w:rPr>
+          <w:rStyle w:val="NormalTok"/>
+        </w:rPr>
+        <w:t xml:space="preserve">Excess.kurtosis.of.the.integrated.profile</w:t>
+      </w:r>
+      <w:r>
+        <w:rPr>
+          <w:rStyle w:val="OperatorTok"/>
+        </w:rPr>
+        <w:t xml:space="preserve">+</w:t>
+      </w:r>
+      <w:r>
+        <w:rPr>
+          <w:rStyle w:val="NormalTok"/>
+        </w:rPr>
+        <w:t xml:space="preserve">Skewness.of.the.integrated.profile</w:t>
+      </w:r>
+      <w:r>
+        <w:rPr>
+          <w:rStyle w:val="OperatorTok"/>
+        </w:rPr>
+        <w:t xml:space="preserve">+</w:t>
+      </w:r>
+      <w:r>
+        <w:br w:type="textWrapping"/>
+      </w:r>
+      <w:r>
+        <w:rPr>
+          <w:rStyle w:val="StringTok"/>
+        </w:rPr>
+        <w:t xml:space="preserve">               </w:t>
+      </w:r>
+      <w:r>
+        <w:rPr>
+          <w:rStyle w:val="NormalTok"/>
+        </w:rPr>
+        <w:t xml:space="preserve">Mean.of.the.DM.SNR.curve</w:t>
+      </w:r>
+      <w:r>
+        <w:rPr>
+          <w:rStyle w:val="OperatorTok"/>
+        </w:rPr>
+        <w:t xml:space="preserve">+</w:t>
+      </w:r>
+      <w:r>
+        <w:rPr>
+          <w:rStyle w:val="NormalTok"/>
+        </w:rPr>
+        <w:t xml:space="preserve">Standard.deviation.of.the.DM.SNR.curve</w:t>
+      </w:r>
+      <w:r>
+        <w:rPr>
+          <w:rStyle w:val="OperatorTok"/>
+        </w:rPr>
+        <w:t xml:space="preserve">+</w:t>
+      </w:r>
+      <w:r>
+        <w:br w:type="textWrapping"/>
+      </w:r>
+      <w:r>
+        <w:rPr>
+          <w:rStyle w:val="StringTok"/>
+        </w:rPr>
+        <w:t xml:space="preserve">               </w:t>
+      </w:r>
+      <w:r>
+        <w:rPr>
+          <w:rStyle w:val="NormalTok"/>
+        </w:rPr>
+        <w:t xml:space="preserve">Excess.kurtosis.of.the.DM.SNR.curve</w:t>
+      </w:r>
+      <w:r>
+        <w:rPr>
+          <w:rStyle w:val="OperatorTok"/>
+        </w:rPr>
+        <w:t xml:space="preserve">+</w:t>
+      </w:r>
+      <w:r>
+        <w:rPr>
+          <w:rStyle w:val="NormalTok"/>
+        </w:rPr>
+        <w:t xml:space="preserve">Skewness.of.the.DM.SNR.curve,</w:t>
+      </w:r>
+      <w:r>
+        <w:rPr>
+          <w:rStyle w:val="DataTypeTok"/>
+        </w:rPr>
+        <w:t xml:space="preserve">data=</w:t>
+      </w:r>
+      <w:r>
+        <w:rPr>
+          <w:rStyle w:val="NormalTok"/>
+        </w:rPr>
+        <w:t xml:space="preserve">train)</w:t>
+      </w:r>
+      <w:r>
+        <w:br w:type="textWrapping"/>
+      </w:r>
+      <w:r>
+        <w:rPr>
+          <w:rStyle w:val="NormalTok"/>
+        </w:rPr>
+        <w:t xml:space="preserve">lda.fit</w:t>
+      </w:r>
+    </w:p>
+    <w:p>
+      <w:pPr>
+        <w:pStyle w:val="SourceCode"/>
+      </w:pPr>
+      <w:r>
+        <w:rPr>
+          <w:rStyle w:val="VerbatimChar"/>
+        </w:rPr>
+        <w:t xml:space="preserve">## Call:</w:t>
+      </w:r>
+      <w:r>
+        <w:br w:type="textWrapping"/>
+      </w:r>
+      <w:r>
+        <w:rPr>
+          <w:rStyle w:val="VerbatimChar"/>
+        </w:rPr>
+        <w:t xml:space="preserve">## lda(target_class ~ Mean.of.the.integrated.profile + Standard.deviation.of.the.integrated.profile + </w:t>
+      </w:r>
+      <w:r>
+        <w:br w:type="textWrapping"/>
+      </w:r>
+      <w:r>
+        <w:rPr>
+          <w:rStyle w:val="VerbatimChar"/>
+        </w:rPr>
+        <w:t xml:space="preserve">##     Excess.kurtosis.of.the.integrated.profile + Skewness.of.the.integrated.profile + </w:t>
+      </w:r>
+      <w:r>
+        <w:br w:type="textWrapping"/>
+      </w:r>
+      <w:r>
+        <w:rPr>
+          <w:rStyle w:val="VerbatimChar"/>
+        </w:rPr>
+        <w:t xml:space="preserve">##     Mean.of.the.DM.SNR.curve + Standard.deviation.of.the.DM.SNR.curve + </w:t>
+      </w:r>
+      <w:r>
+        <w:br w:type="textWrapping"/>
+      </w:r>
+      <w:r>
+        <w:rPr>
+          <w:rStyle w:val="VerbatimChar"/>
+        </w:rPr>
+        <w:t xml:space="preserve">##     Excess.kurtosis.of.the.DM.SNR.curve + Skewness.of.the.DM.SNR.curve, </w:t>
+      </w:r>
+      <w:r>
+        <w:br w:type="textWrapping"/>
+      </w:r>
+      <w:r>
+        <w:rPr>
+          <w:rStyle w:val="VerbatimChar"/>
+        </w:rPr>
+        <w:t xml:space="preserve">##     data = train)</w:t>
+      </w:r>
+      <w:r>
+        <w:br w:type="textWrapping"/>
+      </w:r>
+      <w:r>
+        <w:rPr>
+          <w:rStyle w:val="VerbatimChar"/>
+        </w:rPr>
+        <w:t xml:space="preserve">## </w:t>
+      </w:r>
+      <w:r>
+        <w:br w:type="textWrapping"/>
+      </w:r>
+      <w:r>
+        <w:rPr>
+          <w:rStyle w:val="VerbatimChar"/>
+        </w:rPr>
+        <w:t xml:space="preserve">## Prior probabilities of groups:</w:t>
+      </w:r>
+      <w:r>
+        <w:br w:type="textWrapping"/>
+      </w:r>
+      <w:r>
+        <w:rPr>
+          <w:rStyle w:val="VerbatimChar"/>
+        </w:rPr>
+        <w:t xml:space="preserve">##      0      1 </w:t>
+      </w:r>
+      <w:r>
+        <w:br w:type="textWrapping"/>
+      </w:r>
+      <w:r>
+        <w:rPr>
+          <w:rStyle w:val="VerbatimChar"/>
+        </w:rPr>
+        <w:t xml:space="preserve">## 0.9328 0.0672 </w:t>
+      </w:r>
+      <w:r>
+        <w:br w:type="textWrapping"/>
+      </w:r>
+      <w:r>
+        <w:rPr>
+          <w:rStyle w:val="VerbatimChar"/>
+        </w:rPr>
+        <w:t xml:space="preserve">## </w:t>
+      </w:r>
+      <w:r>
+        <w:br w:type="textWrapping"/>
+      </w:r>
+      <w:r>
+        <w:rPr>
+          <w:rStyle w:val="VerbatimChar"/>
+        </w:rPr>
+        <w:t xml:space="preserve">## Group means:</w:t>
+      </w:r>
+      <w:r>
+        <w:br w:type="textWrapping"/>
+      </w:r>
+      <w:r>
+        <w:rPr>
+          <w:rStyle w:val="VerbatimChar"/>
+        </w:rPr>
+        <w:t xml:space="preserve">##   Mean.of.the.integrated.profile</w:t>
+      </w:r>
+      <w:r>
+        <w:br w:type="textWrapping"/>
+      </w:r>
+      <w:r>
+        <w:rPr>
+          <w:rStyle w:val="VerbatimChar"/>
+        </w:rPr>
+        <w:t xml:space="preserve">## 0                      116.55018</w:t>
+      </w:r>
+      <w:r>
+        <w:br w:type="textWrapping"/>
+      </w:r>
+      <w:r>
+        <w:rPr>
+          <w:rStyle w:val="VerbatimChar"/>
+        </w:rPr>
+        <w:t xml:space="preserve">## 1                       57.80887</w:t>
+      </w:r>
+      <w:r>
+        <w:br w:type="textWrapping"/>
+      </w:r>
+      <w:r>
+        <w:rPr>
+          <w:rStyle w:val="VerbatimChar"/>
+        </w:rPr>
+        <w:t xml:space="preserve">##   Standard.deviation.of.the.integrated.profile</w:t>
+      </w:r>
+      <w:r>
+        <w:br w:type="textWrapping"/>
+      </w:r>
+      <w:r>
+        <w:rPr>
+          <w:rStyle w:val="VerbatimChar"/>
+        </w:rPr>
+        <w:t xml:space="preserve">## 0                                     47.51993</w:t>
+      </w:r>
+      <w:r>
+        <w:br w:type="textWrapping"/>
+      </w:r>
+      <w:r>
+        <w:rPr>
+          <w:rStyle w:val="VerbatimChar"/>
+        </w:rPr>
+        <w:t xml:space="preserve">## 1                                     38.56397</w:t>
+      </w:r>
+      <w:r>
+        <w:br w:type="textWrapping"/>
+      </w:r>
+      <w:r>
+        <w:rPr>
+          <w:rStyle w:val="VerbatimChar"/>
+        </w:rPr>
+        <w:t xml:space="preserve">##   Excess.kurtosis.of.the.integrated.profile</w:t>
+      </w:r>
+      <w:r>
+        <w:br w:type="textWrapping"/>
+      </w:r>
+      <w:r>
+        <w:rPr>
+          <w:rStyle w:val="VerbatimChar"/>
+        </w:rPr>
+        <w:t xml:space="preserve">## 0                                 0.2045606</w:t>
+      </w:r>
+      <w:r>
+        <w:br w:type="textWrapping"/>
+      </w:r>
+      <w:r>
+        <w:rPr>
+          <w:rStyle w:val="VerbatimChar"/>
+        </w:rPr>
+        <w:t xml:space="preserve">## 1                                 3.0722386</w:t>
+      </w:r>
+      <w:r>
+        <w:br w:type="textWrapping"/>
+      </w:r>
+      <w:r>
+        <w:rPr>
+          <w:rStyle w:val="VerbatimChar"/>
+        </w:rPr>
+        <w:t xml:space="preserve">##   Skewness.of.the.integrated.profile Mean.of.the.DM.SNR.curve</w:t>
+      </w:r>
+      <w:r>
+        <w:br w:type="textWrapping"/>
+      </w:r>
+      <w:r>
+        <w:rPr>
+          <w:rStyle w:val="VerbatimChar"/>
+        </w:rPr>
+        <w:t xml:space="preserve">## 0                          0.3691994                 6.076374</w:t>
+      </w:r>
+      <w:r>
+        <w:br w:type="textWrapping"/>
+      </w:r>
+      <w:r>
+        <w:rPr>
+          <w:rStyle w:val="VerbatimChar"/>
+        </w:rPr>
+        <w:t xml:space="preserve">## 1                         15.2117303                45.619854</w:t>
+      </w:r>
+      <w:r>
+        <w:br w:type="textWrapping"/>
+      </w:r>
+      <w:r>
+        <w:rPr>
+          <w:rStyle w:val="VerbatimChar"/>
+        </w:rPr>
+        <w:t xml:space="preserve">##   Standard.deviation.of.the.DM.SNR.curve</w:t>
+      </w:r>
+      <w:r>
+        <w:br w:type="textWrapping"/>
+      </w:r>
+      <w:r>
+        <w:rPr>
+          <w:rStyle w:val="VerbatimChar"/>
+        </w:rPr>
+        <w:t xml:space="preserve">## 0                               21.78375</w:t>
+      </w:r>
+      <w:r>
+        <w:br w:type="textWrapping"/>
+      </w:r>
+      <w:r>
+        <w:rPr>
+          <w:rStyle w:val="VerbatimChar"/>
+        </w:rPr>
+        <w:t xml:space="preserve">## 1                               53.87673</w:t>
+      </w:r>
+      <w:r>
+        <w:br w:type="textWrapping"/>
+      </w:r>
+      <w:r>
+        <w:rPr>
+          <w:rStyle w:val="VerbatimChar"/>
+        </w:rPr>
+        <w:t xml:space="preserve">##   Excess.kurtosis.of.the.DM.SNR.curve Skewness.of.the.DM.SNR.curve</w:t>
+      </w:r>
+      <w:r>
+        <w:br w:type="textWrapping"/>
+      </w:r>
+      <w:r>
+        <w:rPr>
+          <w:rStyle w:val="VerbatimChar"/>
+        </w:rPr>
+        <w:t xml:space="preserve">## 0                             9.00258                    114.14141</w:t>
+      </w:r>
+      <w:r>
+        <w:br w:type="textWrapping"/>
+      </w:r>
+      <w:r>
+        <w:rPr>
+          <w:rStyle w:val="VerbatimChar"/>
+        </w:rPr>
+        <w:t xml:space="preserve">## 1                             3.20215                     22.97744</w:t>
+      </w:r>
+      <w:r>
+        <w:br w:type="textWrapping"/>
+      </w:r>
+      <w:r>
+        <w:rPr>
+          <w:rStyle w:val="VerbatimChar"/>
+        </w:rPr>
+        <w:t xml:space="preserve">## </w:t>
+      </w:r>
+      <w:r>
+        <w:br w:type="textWrapping"/>
+      </w:r>
+      <w:r>
+        <w:rPr>
+          <w:rStyle w:val="VerbatimChar"/>
+        </w:rPr>
+        <w:t xml:space="preserve">## Coefficients of linear discriminants:</w:t>
+      </w:r>
+      <w:r>
+        <w:br w:type="textWrapping"/>
+      </w:r>
+      <w:r>
+        <w:rPr>
+          <w:rStyle w:val="VerbatimChar"/>
+        </w:rPr>
+        <w:t xml:space="preserve">##                                                        LD1</w:t>
+      </w:r>
+      <w:r>
+        <w:br w:type="textWrapping"/>
+      </w:r>
+      <w:r>
+        <w:rPr>
+          <w:rStyle w:val="VerbatimChar"/>
+        </w:rPr>
+        <w:t xml:space="preserve">## Mean.of.the.integrated.profile                0.0266321444</w:t>
+      </w:r>
+      <w:r>
+        <w:br w:type="textWrapping"/>
+      </w:r>
+      <w:r>
+        <w:rPr>
+          <w:rStyle w:val="VerbatimChar"/>
+        </w:rPr>
+        <w:t xml:space="preserve">## Standard.deviation.of.the.integrated.profile -0.0165032466</w:t>
+      </w:r>
+      <w:r>
+        <w:br w:type="textWrapping"/>
+      </w:r>
+      <w:r>
+        <w:rPr>
+          <w:rStyle w:val="VerbatimChar"/>
+        </w:rPr>
+        <w:t xml:space="preserve">## Excess.kurtosis.of.the.integrated.profile     3.1621169508</w:t>
+      </w:r>
+      <w:r>
+        <w:br w:type="textWrapping"/>
+      </w:r>
+      <w:r>
+        <w:rPr>
+          <w:rStyle w:val="VerbatimChar"/>
+        </w:rPr>
+        <w:t xml:space="preserve">## Skewness.of.the.integrated.profile           -0.1929183797</w:t>
+      </w:r>
+      <w:r>
+        <w:br w:type="textWrapping"/>
+      </w:r>
+      <w:r>
+        <w:rPr>
+          <w:rStyle w:val="VerbatimChar"/>
+        </w:rPr>
+        <w:t xml:space="preserve">## Mean.of.the.DM.SNR.curve                     -0.0061082560</w:t>
+      </w:r>
+      <w:r>
+        <w:br w:type="textWrapping"/>
+      </w:r>
+      <w:r>
+        <w:rPr>
+          <w:rStyle w:val="VerbatimChar"/>
+        </w:rPr>
+        <w:t xml:space="preserve">## Standard.deviation.of.the.DM.SNR.curve        0.0316659514</w:t>
+      </w:r>
+      <w:r>
+        <w:br w:type="textWrapping"/>
+      </w:r>
+      <w:r>
+        <w:rPr>
+          <w:rStyle w:val="VerbatimChar"/>
+        </w:rPr>
+        <w:t xml:space="preserve">## Excess.kurtosis.of.the.DM.SNR.curve           0.0249154823</w:t>
+      </w:r>
+      <w:r>
+        <w:br w:type="textWrapping"/>
+      </w:r>
+      <w:r>
+        <w:rPr>
+          <w:rStyle w:val="VerbatimChar"/>
+        </w:rPr>
+        <w:t xml:space="preserve">## Skewness.of.the.DM.SNR.curve                 -0.0001986053</w:t>
+      </w:r>
+    </w:p>
+    <w:p>
+      <w:pPr>
+        <w:pStyle w:val="SourceCode"/>
+      </w:pPr>
+      <w:r>
+        <w:rPr>
+          <w:rStyle w:val="KeywordTok"/>
+        </w:rPr>
+        <w:t xml:space="preserve">plot</w:t>
+      </w:r>
+      <w:r>
+        <w:rPr>
+          <w:rStyle w:val="NormalTok"/>
+        </w:rPr>
+        <w:t xml:space="preserve">(lda.fit)</w:t>
+      </w:r>
+    </w:p>
+    <w:p>
+      <w:pPr>
+        <w:pStyle w:val="FirstParagraph"/>
+      </w:pPr>
+      <w:r>
+        <w:drawing>
+          <wp:inline>
+            <wp:extent cx="4620126" cy="3696101"/>
+            <wp:effectExtent b="0" l="0" r="0" t="0"/>
+            <wp:docPr descr="" title="" id="1" name="Picture"/>
+            <a:graphic>
+              <a:graphicData uri="http://schemas.openxmlformats.org/drawingml/2006/picture">
+                <pic:pic>
+                  <pic:nvPicPr>
+                    <pic:cNvPr descr="chapter_4_lab_files/figure-docx/unnamed-chunk-4-1.png" id="0" name="Picture"/>
+                    <pic:cNvPicPr>
+                      <a:picLocks noChangeArrowheads="1" noChangeAspect="1"/>
+                    </pic:cNvPicPr>
+                  </pic:nvPicPr>
+                  <pic:blipFill>
+                    <a:blip r:embed="rId21"/>
+                    <a:stretch>
+                      <a:fillRect/>
+                    </a:stretch>
+                  </pic:blipFill>
+                  <pic:spPr bwMode="auto">
+                    <a:xfrm>
+                      <a:off x="0" y="0"/>
+                      <a:ext cx="4620126" cy="3696101"/>
+                    </a:xfrm>
+                    <a:prstGeom prst="rect">
+                      <a:avLst/>
+                    </a:prstGeom>
+                    <a:noFill/>
+                    <a:ln w="9525">
+                      <a:noFill/>
+                      <a:headEnd/>
+                      <a:tailEnd/>
+                    </a:ln>
+                  </pic:spPr>
+                </pic:pic>
+              </a:graphicData>
+            </a:graphic>
+          </wp:inline>
+        </w:drawing>
+      </w:r>
+    </w:p>
+    <w:p>
+      <w:pPr>
+        <w:pStyle w:val="SourceCode"/>
+      </w:pPr>
+      <w:r>
+        <w:rPr>
+          <w:rStyle w:val="NormalTok"/>
+        </w:rPr>
+        <w:t xml:space="preserve">lda.pred=</w:t>
+      </w:r>
+      <w:r>
+        <w:rPr>
+          <w:rStyle w:val="KeywordTok"/>
+        </w:rPr>
+        <w:t xml:space="preserve">predict</w:t>
+      </w:r>
+      <w:r>
+        <w:rPr>
+          <w:rStyle w:val="NormalTok"/>
+        </w:rPr>
+        <w:t xml:space="preserve">(lda.fit,test)</w:t>
+      </w:r>
+      <w:r>
+        <w:br w:type="textWrapping"/>
+      </w:r>
+      <w:r>
+        <w:rPr>
+          <w:rStyle w:val="KeywordTok"/>
+        </w:rPr>
+        <w:t xml:space="preserve">names</w:t>
+      </w:r>
+      <w:r>
+        <w:rPr>
+          <w:rStyle w:val="NormalTok"/>
+        </w:rPr>
+        <w:t xml:space="preserve">(lda.pred)</w:t>
+      </w:r>
+    </w:p>
+    <w:p>
+      <w:pPr>
+        <w:pStyle w:val="SourceCode"/>
+      </w:pPr>
+      <w:r>
+        <w:rPr>
+          <w:rStyle w:val="VerbatimChar"/>
+        </w:rPr>
+        <w:t xml:space="preserve">## [1] "class"     "posterior" "x"</w:t>
+      </w:r>
+    </w:p>
+    <w:p>
+      <w:pPr>
+        <w:pStyle w:val="SourceCode"/>
+      </w:pPr>
+      <w:r>
+        <w:rPr>
+          <w:rStyle w:val="NormalTok"/>
+        </w:rPr>
+        <w:t xml:space="preserve">lda.class=lda.pred</w:t>
+      </w:r>
+      <w:r>
+        <w:rPr>
+          <w:rStyle w:val="OperatorTok"/>
+        </w:rPr>
+        <w:t xml:space="preserve">$</w:t>
+      </w:r>
+      <w:r>
+        <w:rPr>
+          <w:rStyle w:val="NormalTok"/>
+        </w:rPr>
+        <w:t xml:space="preserve">class</w:t>
+      </w:r>
+      <w:r>
+        <w:br w:type="textWrapping"/>
+      </w:r>
+      <w:r>
+        <w:rPr>
+          <w:rStyle w:val="KeywordTok"/>
+        </w:rPr>
+        <w:t xml:space="preserve">table</w:t>
+      </w:r>
+      <w:r>
+        <w:rPr>
+          <w:rStyle w:val="NormalTok"/>
+        </w:rPr>
+        <w:t xml:space="preserve">(lda.class,test</w:t>
+      </w:r>
+      <w:r>
+        <w:rPr>
+          <w:rStyle w:val="OperatorTok"/>
+        </w:rPr>
+        <w:t xml:space="preserve">$</w:t>
+      </w:r>
+      <w:r>
+        <w:rPr>
+          <w:rStyle w:val="NormalTok"/>
+        </w:rPr>
+        <w:t xml:space="preserve">target_class)</w:t>
+      </w:r>
+    </w:p>
+    <w:p>
+      <w:pPr>
+        <w:pStyle w:val="SourceCode"/>
+      </w:pPr>
+      <w:r>
+        <w:rPr>
+          <w:rStyle w:val="VerbatimChar"/>
+        </w:rPr>
+        <w:t xml:space="preserve">##          </w:t>
+      </w:r>
+      <w:r>
+        <w:br w:type="textWrapping"/>
+      </w:r>
+      <w:r>
+        <w:rPr>
+          <w:rStyle w:val="VerbatimChar"/>
+        </w:rPr>
+        <w:t xml:space="preserve">## lda.class     0     1</w:t>
+      </w:r>
+      <w:r>
+        <w:br w:type="textWrapping"/>
+      </w:r>
+      <w:r>
+        <w:rPr>
+          <w:rStyle w:val="VerbatimChar"/>
+        </w:rPr>
+        <w:t xml:space="preserve">##         0 15030   366</w:t>
+      </w:r>
+      <w:r>
+        <w:br w:type="textWrapping"/>
+      </w:r>
+      <w:r>
+        <w:rPr>
+          <w:rStyle w:val="VerbatimChar"/>
+        </w:rPr>
+        <w:t xml:space="preserve">##         1    63  1189</w:t>
+      </w:r>
+    </w:p>
+    <w:p>
+      <w:pPr>
+        <w:pStyle w:val="SourceCode"/>
+      </w:pPr>
+      <w:r>
+        <w:rPr>
+          <w:rStyle w:val="KeywordTok"/>
+        </w:rPr>
+        <w:t xml:space="preserve">mean</w:t>
+      </w:r>
+      <w:r>
+        <w:rPr>
+          <w:rStyle w:val="NormalTok"/>
+        </w:rPr>
+        <w:t xml:space="preserve">(lda.class</w:t>
+      </w:r>
+      <w:r>
+        <w:rPr>
+          <w:rStyle w:val="OperatorTok"/>
+        </w:rPr>
+        <w:t xml:space="preserve">==</w:t>
+      </w:r>
+      <w:r>
+        <w:rPr>
+          <w:rStyle w:val="NormalTok"/>
+        </w:rPr>
+        <w:t xml:space="preserve">test</w:t>
+      </w:r>
+      <w:r>
+        <w:rPr>
+          <w:rStyle w:val="OperatorTok"/>
+        </w:rPr>
+        <w:t xml:space="preserve">$</w:t>
+      </w:r>
+      <w:r>
+        <w:rPr>
+          <w:rStyle w:val="NormalTok"/>
+        </w:rPr>
+        <w:t xml:space="preserve">target_class)</w:t>
+      </w:r>
+    </w:p>
+    <w:p>
+      <w:pPr>
+        <w:pStyle w:val="SourceCode"/>
+      </w:pPr>
+      <w:r>
+        <w:rPr>
+          <w:rStyle w:val="VerbatimChar"/>
+        </w:rPr>
+        <w:t xml:space="preserve">## [1] 0.9742311</w:t>
+      </w:r>
+    </w:p>
+    <w:p>
+      <w:pPr>
+        <w:pStyle w:val="SourceCode"/>
+      </w:pPr>
+      <w:r>
+        <w:rPr>
+          <w:rStyle w:val="KeywordTok"/>
+        </w:rPr>
+        <w:t xml:space="preserve">sum</w:t>
+      </w:r>
+      <w:r>
+        <w:rPr>
+          <w:rStyle w:val="NormalTok"/>
+        </w:rPr>
+        <w:t xml:space="preserve">(lda.pred</w:t>
+      </w:r>
+      <w:r>
+        <w:rPr>
+          <w:rStyle w:val="OperatorTok"/>
+        </w:rPr>
+        <w:t xml:space="preserve">$</w:t>
+      </w:r>
+      <w:r>
+        <w:rPr>
+          <w:rStyle w:val="NormalTok"/>
+        </w:rPr>
+        <w:t xml:space="preserve">posterior[,</w:t>
+      </w:r>
+      <w:r>
+        <w:rPr>
+          <w:rStyle w:val="DecValTok"/>
+        </w:rPr>
+        <w:t xml:space="preserve">1</w:t>
+      </w:r>
+      <w:r>
+        <w:rPr>
+          <w:rStyle w:val="NormalTok"/>
+        </w:rPr>
+        <w:t xml:space="preserve">]</w:t>
+      </w:r>
+      <w:r>
+        <w:rPr>
+          <w:rStyle w:val="OperatorTok"/>
+        </w:rPr>
+        <w:t xml:space="preserve">&gt;=</w:t>
+      </w:r>
+      <w:r>
+        <w:rPr>
+          <w:rStyle w:val="NormalTok"/>
+        </w:rPr>
+        <w:t xml:space="preserve">.</w:t>
+      </w:r>
+      <w:r>
+        <w:rPr>
+          <w:rStyle w:val="DecValTok"/>
+        </w:rPr>
+        <w:t xml:space="preserve">9</w:t>
+      </w:r>
+      <w:r>
+        <w:rPr>
+          <w:rStyle w:val="NormalTok"/>
+        </w:rPr>
+        <w:t xml:space="preserve">)</w:t>
+      </w:r>
+    </w:p>
+    <w:p>
+      <w:pPr>
+        <w:pStyle w:val="SourceCode"/>
+      </w:pPr>
+      <w:r>
+        <w:rPr>
+          <w:rStyle w:val="VerbatimChar"/>
+        </w:rPr>
+        <w:t xml:space="preserve">## [1] 15303</w:t>
+      </w:r>
+    </w:p>
+    <w:p>
+      <w:pPr>
+        <w:pStyle w:val="SourceCode"/>
+      </w:pPr>
+      <w:r>
+        <w:rPr>
+          <w:rStyle w:val="KeywordTok"/>
+        </w:rPr>
+        <w:t xml:space="preserve">sum</w:t>
+      </w:r>
+      <w:r>
+        <w:rPr>
+          <w:rStyle w:val="NormalTok"/>
+        </w:rPr>
+        <w:t xml:space="preserve">(lda.pred</w:t>
+      </w:r>
+      <w:r>
+        <w:rPr>
+          <w:rStyle w:val="OperatorTok"/>
+        </w:rPr>
+        <w:t xml:space="preserve">$</w:t>
+      </w:r>
+      <w:r>
+        <w:rPr>
+          <w:rStyle w:val="NormalTok"/>
+        </w:rPr>
+        <w:t xml:space="preserve">posterior[,</w:t>
+      </w:r>
+      <w:r>
+        <w:rPr>
+          <w:rStyle w:val="DecValTok"/>
+        </w:rPr>
+        <w:t xml:space="preserve">1</w:t>
+      </w:r>
+      <w:r>
+        <w:rPr>
+          <w:rStyle w:val="NormalTok"/>
+        </w:rPr>
+        <w:t xml:space="preserve">]</w:t>
+      </w:r>
+      <w:r>
+        <w:rPr>
+          <w:rStyle w:val="OperatorTok"/>
+        </w:rPr>
+        <w:t xml:space="preserve">&lt;</w:t>
+      </w:r>
+      <w:r>
+        <w:rPr>
+          <w:rStyle w:val="NormalTok"/>
+        </w:rPr>
+        <w:t xml:space="preserve">.</w:t>
+      </w:r>
+      <w:r>
+        <w:rPr>
+          <w:rStyle w:val="DecValTok"/>
+        </w:rPr>
+        <w:t xml:space="preserve">9</w:t>
+      </w:r>
+      <w:r>
+        <w:rPr>
+          <w:rStyle w:val="NormalTok"/>
+        </w:rPr>
+        <w:t xml:space="preserve">)</w:t>
+      </w:r>
+    </w:p>
+    <w:p>
+      <w:pPr>
+        <w:pStyle w:val="SourceCode"/>
+      </w:pPr>
+      <w:r>
+        <w:rPr>
+          <w:rStyle w:val="VerbatimChar"/>
+        </w:rPr>
+        <w:t xml:space="preserve">## [1] 1345</w:t>
+      </w:r>
+    </w:p>
+    <w:p>
+      <w:pPr>
+        <w:pStyle w:val="SourceCode"/>
+      </w:pPr>
+      <w:r>
+        <w:rPr>
+          <w:rStyle w:val="CommentTok"/>
+        </w:rPr>
+        <w:t xml:space="preserve">#QDA</w:t>
+      </w:r>
+      <w:r>
+        <w:br w:type="textWrapping"/>
+      </w:r>
+      <w:r>
+        <w:rPr>
+          <w:rStyle w:val="NormalTok"/>
+        </w:rPr>
+        <w:t xml:space="preserve">qda.fit=</w:t>
+      </w:r>
+      <w:r>
+        <w:rPr>
+          <w:rStyle w:val="KeywordTok"/>
+        </w:rPr>
+        <w:t xml:space="preserve">qda</w:t>
+      </w:r>
+      <w:r>
+        <w:rPr>
+          <w:rStyle w:val="NormalTok"/>
+        </w:rPr>
+        <w:t xml:space="preserve">(target_class</w:t>
+      </w:r>
+      <w:r>
+        <w:rPr>
+          <w:rStyle w:val="OperatorTok"/>
+        </w:rPr>
+        <w:t xml:space="preserve">~</w:t>
+      </w:r>
+      <w:r>
+        <w:rPr>
+          <w:rStyle w:val="NormalTok"/>
+        </w:rPr>
+        <w:t xml:space="preserve">Mean.of.the.integrated.profile</w:t>
+      </w:r>
+      <w:r>
+        <w:rPr>
+          <w:rStyle w:val="OperatorTok"/>
+        </w:rPr>
+        <w:t xml:space="preserve">+</w:t>
+      </w:r>
+      <w:r>
+        <w:rPr>
+          <w:rStyle w:val="NormalTok"/>
+        </w:rPr>
+        <w:t xml:space="preserve">Standard.deviation.of.the.integrated.profile</w:t>
+      </w:r>
+      <w:r>
+        <w:rPr>
+          <w:rStyle w:val="OperatorTok"/>
+        </w:rPr>
+        <w:t xml:space="preserve">+</w:t>
+      </w:r>
+      <w:r>
+        <w:br w:type="textWrapping"/>
+      </w:r>
+      <w:r>
+        <w:rPr>
+          <w:rStyle w:val="StringTok"/>
+        </w:rPr>
+        <w:t xml:space="preserve">               </w:t>
+      </w:r>
+      <w:r>
+        <w:rPr>
+          <w:rStyle w:val="NormalTok"/>
+        </w:rPr>
+        <w:t xml:space="preserve">Excess.kurtosis.of.the.integrated.profile</w:t>
+      </w:r>
+      <w:r>
+        <w:rPr>
+          <w:rStyle w:val="OperatorTok"/>
+        </w:rPr>
+        <w:t xml:space="preserve">+</w:t>
+      </w:r>
+      <w:r>
+        <w:rPr>
+          <w:rStyle w:val="NormalTok"/>
+        </w:rPr>
+        <w:t xml:space="preserve">Skewness.of.the.integrated.profile</w:t>
+      </w:r>
+      <w:r>
+        <w:rPr>
+          <w:rStyle w:val="OperatorTok"/>
+        </w:rPr>
+        <w:t xml:space="preserve">+</w:t>
+      </w:r>
+      <w:r>
+        <w:br w:type="textWrapping"/>
+      </w:r>
+      <w:r>
+        <w:rPr>
+          <w:rStyle w:val="StringTok"/>
+        </w:rPr>
+        <w:t xml:space="preserve">               </w:t>
+      </w:r>
+      <w:r>
+        <w:rPr>
+          <w:rStyle w:val="NormalTok"/>
+        </w:rPr>
+        <w:t xml:space="preserve">Mean.of.the.DM.SNR.curve</w:t>
+      </w:r>
+      <w:r>
+        <w:rPr>
+          <w:rStyle w:val="OperatorTok"/>
+        </w:rPr>
+        <w:t xml:space="preserve">+</w:t>
+      </w:r>
+      <w:r>
+        <w:rPr>
+          <w:rStyle w:val="NormalTok"/>
+        </w:rPr>
+        <w:t xml:space="preserve">Standard.deviation.of.the.DM.SNR.curve</w:t>
+      </w:r>
+      <w:r>
+        <w:rPr>
+          <w:rStyle w:val="OperatorTok"/>
+        </w:rPr>
+        <w:t xml:space="preserve">+</w:t>
+      </w:r>
+      <w:r>
+        <w:br w:type="textWrapping"/>
+      </w:r>
+      <w:r>
+        <w:rPr>
+          <w:rStyle w:val="StringTok"/>
+        </w:rPr>
+        <w:t xml:space="preserve">               </w:t>
+      </w:r>
+      <w:r>
+        <w:rPr>
+          <w:rStyle w:val="NormalTok"/>
+        </w:rPr>
+        <w:t xml:space="preserve">Excess.kurtosis.of.the.DM.SNR.curve</w:t>
+      </w:r>
+      <w:r>
+        <w:rPr>
+          <w:rStyle w:val="OperatorTok"/>
+        </w:rPr>
+        <w:t xml:space="preserve">+</w:t>
+      </w:r>
+      <w:r>
+        <w:rPr>
+          <w:rStyle w:val="NormalTok"/>
+        </w:rPr>
+        <w:t xml:space="preserve">Skewness.of.the.DM.SNR.curve,</w:t>
+      </w:r>
+      <w:r>
+        <w:rPr>
+          <w:rStyle w:val="DataTypeTok"/>
+        </w:rPr>
+        <w:t xml:space="preserve">data=</w:t>
+      </w:r>
+      <w:r>
+        <w:rPr>
+          <w:rStyle w:val="NormalTok"/>
+        </w:rPr>
+        <w:t xml:space="preserve">train)</w:t>
+      </w:r>
+      <w:r>
+        <w:br w:type="textWrapping"/>
+      </w:r>
+      <w:r>
+        <w:rPr>
+          <w:rStyle w:val="NormalTok"/>
+        </w:rPr>
+        <w:t xml:space="preserve">qda.fit</w:t>
+      </w:r>
+    </w:p>
+    <w:p>
+      <w:pPr>
+        <w:pStyle w:val="SourceCode"/>
+      </w:pPr>
+      <w:r>
+        <w:rPr>
+          <w:rStyle w:val="VerbatimChar"/>
+        </w:rPr>
+        <w:t xml:space="preserve">## Call:</w:t>
+      </w:r>
+      <w:r>
+        <w:br w:type="textWrapping"/>
+      </w:r>
+      <w:r>
+        <w:rPr>
+          <w:rStyle w:val="VerbatimChar"/>
+        </w:rPr>
+        <w:t xml:space="preserve">## qda(target_class ~ Mean.of.the.integrated.profile + Standard.deviation.of.the.integrated.profile + </w:t>
+      </w:r>
+      <w:r>
+        <w:br w:type="textWrapping"/>
+      </w:r>
+      <w:r>
+        <w:rPr>
+          <w:rStyle w:val="VerbatimChar"/>
+        </w:rPr>
+        <w:t xml:space="preserve">##     Excess.kurtosis.of.the.integrated.profile + Skewness.of.the.integrated.profile + </w:t>
+      </w:r>
+      <w:r>
+        <w:br w:type="textWrapping"/>
+      </w:r>
+      <w:r>
+        <w:rPr>
+          <w:rStyle w:val="VerbatimChar"/>
+        </w:rPr>
+        <w:t xml:space="preserve">##     Mean.of.the.DM.SNR.curve + Standard.deviation.of.the.DM.SNR.curve + </w:t>
+      </w:r>
+      <w:r>
+        <w:br w:type="textWrapping"/>
+      </w:r>
+      <w:r>
+        <w:rPr>
+          <w:rStyle w:val="VerbatimChar"/>
+        </w:rPr>
+        <w:t xml:space="preserve">##     Excess.kurtosis.of.the.DM.SNR.curve + Skewness.of.the.DM.SNR.curve, </w:t>
+      </w:r>
+      <w:r>
+        <w:br w:type="textWrapping"/>
+      </w:r>
+      <w:r>
+        <w:rPr>
+          <w:rStyle w:val="VerbatimChar"/>
+        </w:rPr>
+        <w:t xml:space="preserve">##     data = train)</w:t>
+      </w:r>
+      <w:r>
+        <w:br w:type="textWrapping"/>
+      </w:r>
+      <w:r>
+        <w:rPr>
+          <w:rStyle w:val="VerbatimChar"/>
+        </w:rPr>
+        <w:t xml:space="preserve">## </w:t>
+      </w:r>
+      <w:r>
+        <w:br w:type="textWrapping"/>
+      </w:r>
+      <w:r>
+        <w:rPr>
+          <w:rStyle w:val="VerbatimChar"/>
+        </w:rPr>
+        <w:t xml:space="preserve">## Prior probabilities of groups:</w:t>
+      </w:r>
+      <w:r>
+        <w:br w:type="textWrapping"/>
+      </w:r>
+      <w:r>
+        <w:rPr>
+          <w:rStyle w:val="VerbatimChar"/>
+        </w:rPr>
+        <w:t xml:space="preserve">##      0      1 </w:t>
+      </w:r>
+      <w:r>
+        <w:br w:type="textWrapping"/>
+      </w:r>
+      <w:r>
+        <w:rPr>
+          <w:rStyle w:val="VerbatimChar"/>
+        </w:rPr>
+        <w:t xml:space="preserve">## 0.9328 0.0672 </w:t>
+      </w:r>
+      <w:r>
+        <w:br w:type="textWrapping"/>
+      </w:r>
+      <w:r>
+        <w:rPr>
+          <w:rStyle w:val="VerbatimChar"/>
+        </w:rPr>
+        <w:t xml:space="preserve">## </w:t>
+      </w:r>
+      <w:r>
+        <w:br w:type="textWrapping"/>
+      </w:r>
+      <w:r>
+        <w:rPr>
+          <w:rStyle w:val="VerbatimChar"/>
+        </w:rPr>
+        <w:t xml:space="preserve">## Group means:</w:t>
+      </w:r>
+      <w:r>
+        <w:br w:type="textWrapping"/>
+      </w:r>
+      <w:r>
+        <w:rPr>
+          <w:rStyle w:val="VerbatimChar"/>
+        </w:rPr>
+        <w:t xml:space="preserve">##   Mean.of.the.integrated.profile</w:t>
+      </w:r>
+      <w:r>
+        <w:br w:type="textWrapping"/>
+      </w:r>
+      <w:r>
+        <w:rPr>
+          <w:rStyle w:val="VerbatimChar"/>
+        </w:rPr>
+        <w:t xml:space="preserve">## 0                      116.55018</w:t>
+      </w:r>
+      <w:r>
+        <w:br w:type="textWrapping"/>
+      </w:r>
+      <w:r>
+        <w:rPr>
+          <w:rStyle w:val="VerbatimChar"/>
+        </w:rPr>
+        <w:t xml:space="preserve">## 1                       57.80887</w:t>
+      </w:r>
+      <w:r>
+        <w:br w:type="textWrapping"/>
+      </w:r>
+      <w:r>
+        <w:rPr>
+          <w:rStyle w:val="VerbatimChar"/>
+        </w:rPr>
+        <w:t xml:space="preserve">##   Standard.deviation.of.the.integrated.profile</w:t>
+      </w:r>
+      <w:r>
+        <w:br w:type="textWrapping"/>
+      </w:r>
+      <w:r>
+        <w:rPr>
+          <w:rStyle w:val="VerbatimChar"/>
+        </w:rPr>
+        <w:t xml:space="preserve">## 0                                     47.51993</w:t>
+      </w:r>
+      <w:r>
+        <w:br w:type="textWrapping"/>
+      </w:r>
+      <w:r>
+        <w:rPr>
+          <w:rStyle w:val="VerbatimChar"/>
+        </w:rPr>
+        <w:t xml:space="preserve">## 1                                     38.56397</w:t>
+      </w:r>
+      <w:r>
+        <w:br w:type="textWrapping"/>
+      </w:r>
+      <w:r>
+        <w:rPr>
+          <w:rStyle w:val="VerbatimChar"/>
+        </w:rPr>
+        <w:t xml:space="preserve">##   Excess.kurtosis.of.the.integrated.profile</w:t>
+      </w:r>
+      <w:r>
+        <w:br w:type="textWrapping"/>
+      </w:r>
+      <w:r>
+        <w:rPr>
+          <w:rStyle w:val="VerbatimChar"/>
+        </w:rPr>
+        <w:t xml:space="preserve">## 0                                 0.2045606</w:t>
+      </w:r>
+      <w:r>
+        <w:br w:type="textWrapping"/>
+      </w:r>
+      <w:r>
+        <w:rPr>
+          <w:rStyle w:val="VerbatimChar"/>
+        </w:rPr>
+        <w:t xml:space="preserve">## 1                                 3.0722386</w:t>
+      </w:r>
+      <w:r>
+        <w:br w:type="textWrapping"/>
+      </w:r>
+      <w:r>
+        <w:rPr>
+          <w:rStyle w:val="VerbatimChar"/>
+        </w:rPr>
+        <w:t xml:space="preserve">##   Skewness.of.the.integrated.profile Mean.of.the.DM.SNR.curve</w:t>
+      </w:r>
+      <w:r>
+        <w:br w:type="textWrapping"/>
+      </w:r>
+      <w:r>
+        <w:rPr>
+          <w:rStyle w:val="VerbatimChar"/>
+        </w:rPr>
+        <w:t xml:space="preserve">## 0                          0.3691994                 6.076374</w:t>
+      </w:r>
+      <w:r>
+        <w:br w:type="textWrapping"/>
+      </w:r>
+      <w:r>
+        <w:rPr>
+          <w:rStyle w:val="VerbatimChar"/>
+        </w:rPr>
+        <w:t xml:space="preserve">## 1                         15.2117303                45.619854</w:t>
+      </w:r>
+      <w:r>
+        <w:br w:type="textWrapping"/>
+      </w:r>
+      <w:r>
+        <w:rPr>
+          <w:rStyle w:val="VerbatimChar"/>
+        </w:rPr>
+        <w:t xml:space="preserve">##   Standard.deviation.of.the.DM.SNR.curve</w:t>
+      </w:r>
+      <w:r>
+        <w:br w:type="textWrapping"/>
+      </w:r>
+      <w:r>
+        <w:rPr>
+          <w:rStyle w:val="VerbatimChar"/>
+        </w:rPr>
+        <w:t xml:space="preserve">## 0                               21.78375</w:t>
+      </w:r>
+      <w:r>
+        <w:br w:type="textWrapping"/>
+      </w:r>
+      <w:r>
+        <w:rPr>
+          <w:rStyle w:val="VerbatimChar"/>
+        </w:rPr>
+        <w:t xml:space="preserve">## 1                               53.87673</w:t>
+      </w:r>
+      <w:r>
+        <w:br w:type="textWrapping"/>
+      </w:r>
+      <w:r>
+        <w:rPr>
+          <w:rStyle w:val="VerbatimChar"/>
+        </w:rPr>
+        <w:t xml:space="preserve">##   Excess.kurtosis.of.the.DM.SNR.curve Skewness.of.the.DM.SNR.curve</w:t>
+      </w:r>
+      <w:r>
+        <w:br w:type="textWrapping"/>
+      </w:r>
+      <w:r>
+        <w:rPr>
+          <w:rStyle w:val="VerbatimChar"/>
+        </w:rPr>
+        <w:t xml:space="preserve">## 0                             9.00258                    114.14141</w:t>
+      </w:r>
+      <w:r>
+        <w:br w:type="textWrapping"/>
+      </w:r>
+      <w:r>
+        <w:rPr>
+          <w:rStyle w:val="VerbatimChar"/>
+        </w:rPr>
+        <w:t xml:space="preserve">## 1                             3.20215                     22.97744</w:t>
+      </w:r>
+    </w:p>
+    <w:p>
+      <w:pPr>
+        <w:pStyle w:val="SourceCode"/>
+      </w:pPr>
+      <w:r>
+        <w:rPr>
+          <w:rStyle w:val="NormalTok"/>
+        </w:rPr>
+        <w:t xml:space="preserve">qda.class=</w:t>
+      </w:r>
+      <w:r>
+        <w:rPr>
+          <w:rStyle w:val="KeywordTok"/>
+        </w:rPr>
+        <w:t xml:space="preserve">predict</w:t>
+      </w:r>
+      <w:r>
+        <w:rPr>
+          <w:rStyle w:val="NormalTok"/>
+        </w:rPr>
+        <w:t xml:space="preserve">(qda.fit,test)</w:t>
+      </w:r>
+      <w:r>
+        <w:rPr>
+          <w:rStyle w:val="OperatorTok"/>
+        </w:rPr>
+        <w:t xml:space="preserve">$</w:t>
+      </w:r>
+      <w:r>
+        <w:rPr>
+          <w:rStyle w:val="NormalTok"/>
+        </w:rPr>
+        <w:t xml:space="preserve">class</w:t>
+      </w:r>
+      <w:r>
+        <w:br w:type="textWrapping"/>
+      </w:r>
+      <w:r>
+        <w:rPr>
+          <w:rStyle w:val="KeywordTok"/>
+        </w:rPr>
+        <w:t xml:space="preserve">table</w:t>
+      </w:r>
+      <w:r>
+        <w:rPr>
+          <w:rStyle w:val="NormalTok"/>
+        </w:rPr>
+        <w:t xml:space="preserve">(qda.class,test</w:t>
+      </w:r>
+      <w:r>
+        <w:rPr>
+          <w:rStyle w:val="OperatorTok"/>
+        </w:rPr>
+        <w:t xml:space="preserve">$</w:t>
+      </w:r>
+      <w:r>
+        <w:rPr>
+          <w:rStyle w:val="NormalTok"/>
+        </w:rPr>
+        <w:t xml:space="preserve">target_class)</w:t>
+      </w:r>
+    </w:p>
+    <w:p>
+      <w:pPr>
+        <w:pStyle w:val="SourceCode"/>
+      </w:pPr>
+      <w:r>
+        <w:rPr>
+          <w:rStyle w:val="VerbatimChar"/>
+        </w:rPr>
+        <w:t xml:space="preserve">##          </w:t>
+      </w:r>
+      <w:r>
+        <w:br w:type="textWrapping"/>
+      </w:r>
+      <w:r>
+        <w:rPr>
+          <w:rStyle w:val="VerbatimChar"/>
+        </w:rPr>
+        <w:t xml:space="preserve">## qda.class     0     1</w:t>
+      </w:r>
+      <w:r>
+        <w:br w:type="textWrapping"/>
+      </w:r>
+      <w:r>
+        <w:rPr>
+          <w:rStyle w:val="VerbatimChar"/>
+        </w:rPr>
+        <w:t xml:space="preserve">##         0 14497   212</w:t>
+      </w:r>
+      <w:r>
+        <w:br w:type="textWrapping"/>
+      </w:r>
+      <w:r>
+        <w:rPr>
+          <w:rStyle w:val="VerbatimChar"/>
+        </w:rPr>
+        <w:t xml:space="preserve">##         1   596  1343</w:t>
+      </w:r>
+    </w:p>
+    <w:p>
+      <w:pPr>
+        <w:pStyle w:val="SourceCode"/>
+      </w:pPr>
+      <w:r>
+        <w:rPr>
+          <w:rStyle w:val="KeywordTok"/>
+        </w:rPr>
+        <w:t xml:space="preserve">mean</w:t>
+      </w:r>
+      <w:r>
+        <w:rPr>
+          <w:rStyle w:val="NormalTok"/>
+        </w:rPr>
+        <w:t xml:space="preserve">(qda.class</w:t>
+      </w:r>
+      <w:r>
+        <w:rPr>
+          <w:rStyle w:val="OperatorTok"/>
+        </w:rPr>
+        <w:t xml:space="preserve">==</w:t>
+      </w:r>
+      <w:r>
+        <w:rPr>
+          <w:rStyle w:val="NormalTok"/>
+        </w:rPr>
+        <w:t xml:space="preserve">test</w:t>
+      </w:r>
+      <w:r>
+        <w:rPr>
+          <w:rStyle w:val="OperatorTok"/>
+        </w:rPr>
+        <w:t xml:space="preserve">$</w:t>
+      </w:r>
+      <w:r>
+        <w:rPr>
+          <w:rStyle w:val="NormalTok"/>
+        </w:rPr>
+        <w:t xml:space="preserve">target_class)</w:t>
+      </w:r>
+    </w:p>
+    <w:p>
+      <w:pPr>
+        <w:pStyle w:val="SourceCode"/>
+      </w:pPr>
+      <w:r>
+        <w:rPr>
+          <w:rStyle w:val="VerbatimChar"/>
+        </w:rPr>
+        <w:t xml:space="preserve">## [1] 0.9514656</w:t>
+      </w:r>
+    </w:p>
+    <w:p>
+      <w:pPr>
+        <w:pStyle w:val="SourceCode"/>
+      </w:pPr>
+      <w:r>
+        <w:rPr>
+          <w:rStyle w:val="KeywordTok"/>
+        </w:rPr>
+        <w:t xml:space="preserve">library</w:t>
+      </w:r>
+      <w:r>
+        <w:rPr>
+          <w:rStyle w:val="NormalTok"/>
+        </w:rPr>
+        <w:t xml:space="preserve">(class)</w:t>
+      </w:r>
+      <w:r>
+        <w:br w:type="textWrapping"/>
+      </w:r>
+      <w:r>
+        <w:rPr>
+          <w:rStyle w:val="NormalTok"/>
+        </w:rPr>
+        <w:t xml:space="preserve">knn.pred=</w:t>
+      </w:r>
+      <w:r>
+        <w:rPr>
+          <w:rStyle w:val="KeywordTok"/>
+        </w:rPr>
+        <w:t xml:space="preserve">knn</w:t>
+      </w:r>
+      <w:r>
+        <w:rPr>
+          <w:rStyle w:val="NormalTok"/>
+        </w:rPr>
+        <w:t xml:space="preserve">(train,test,train</w:t>
+      </w:r>
+      <w:r>
+        <w:rPr>
+          <w:rStyle w:val="OperatorTok"/>
+        </w:rPr>
+        <w:t xml:space="preserve">$</w:t>
+      </w:r>
+      <w:r>
+        <w:rPr>
+          <w:rStyle w:val="NormalTok"/>
+        </w:rPr>
+        <w:t xml:space="preserve">target_class,</w:t>
+      </w:r>
+      <w:r>
+        <w:rPr>
+          <w:rStyle w:val="DataTypeTok"/>
+        </w:rPr>
+        <w:t xml:space="preserve">k=</w:t>
+      </w:r>
+      <w:r>
+        <w:rPr>
+          <w:rStyle w:val="DecValTok"/>
+        </w:rPr>
+        <w:t xml:space="preserve">3</w:t>
+      </w:r>
+      <w:r>
+        <w:rPr>
+          <w:rStyle w:val="NormalTok"/>
+        </w:rPr>
+        <w:t xml:space="preserve">)</w:t>
+      </w:r>
+      <w:r>
+        <w:br w:type="textWrapping"/>
+      </w:r>
+      <w:r>
+        <w:rPr>
+          <w:rStyle w:val="KeywordTok"/>
+        </w:rPr>
+        <w:t xml:space="preserve">table</w:t>
+      </w:r>
+      <w:r>
+        <w:rPr>
+          <w:rStyle w:val="NormalTok"/>
+        </w:rPr>
+        <w:t xml:space="preserve">(knn.pred,test</w:t>
+      </w:r>
+      <w:r>
+        <w:rPr>
+          <w:rStyle w:val="OperatorTok"/>
+        </w:rPr>
+        <w:t xml:space="preserve">$</w:t>
+      </w:r>
+      <w:r>
+        <w:rPr>
+          <w:rStyle w:val="NormalTok"/>
+        </w:rPr>
+        <w:t xml:space="preserve">target_class)</w:t>
+      </w:r>
+    </w:p>
+    <w:p>
+      <w:pPr>
+        <w:pStyle w:val="SourceCode"/>
+      </w:pPr>
+      <w:r>
+        <w:rPr>
+          <w:rStyle w:val="VerbatimChar"/>
+        </w:rPr>
+        <w:t xml:space="preserve">##         </w:t>
+      </w:r>
+      <w:r>
+        <w:br w:type="textWrapping"/>
+      </w:r>
+      <w:r>
+        <w:rPr>
+          <w:rStyle w:val="VerbatimChar"/>
+        </w:rPr>
+        <w:t xml:space="preserve">## knn.pred     0     1</w:t>
+      </w:r>
+      <w:r>
+        <w:br w:type="textWrapping"/>
+      </w:r>
+      <w:r>
+        <w:rPr>
+          <w:rStyle w:val="VerbatimChar"/>
+        </w:rPr>
+        <w:t xml:space="preserve">##        0 14966   425</w:t>
+      </w:r>
+      <w:r>
+        <w:br w:type="textWrapping"/>
+      </w:r>
+      <w:r>
+        <w:rPr>
+          <w:rStyle w:val="VerbatimChar"/>
+        </w:rPr>
+        <w:t xml:space="preserve">##        1   127  1130</w:t>
       </w:r>
     </w:p>
     <w:sectPr/>

</xml_diff>